<commit_message>
Atualização da Visão e do Planejamento e Controle do Projeto <1.6>
</commit_message>
<xml_diff>
--- a/Wikipedia-Biologica-02/Desenvolvimento/1.Requisitos/WBio - Visão.docx
+++ b/Wikipedia-Biologica-02/Desenvolvimento/1.Requisitos/WBio - Visão.docx
@@ -282,7 +282,18 @@
                                     <w:szCs w:val="32"/>
                                     <w:lang w:val="pt-PT"/>
                                   </w:rPr>
-                                  <w:t>1.7.2</w:t>
+                                  <w:t>1.</w:t>
+                                </w:r>
+                                <w:r>
+                                  <w:rPr>
+                                    <w:rFonts w:ascii="Segoe UI" w:hAnsi="Segoe UI" w:cs="Segoe UI"/>
+                                    <w:b w:val="0"/>
+                                    <w:color w:val="171717" w:themeColor="background2" w:themeShade="1A"/>
+                                    <w:sz w:val="32"/>
+                                    <w:szCs w:val="32"/>
+                                    <w:lang w:val="pt-PT"/>
+                                  </w:rPr>
+                                  <w:t>6</w:t>
                                 </w:r>
                                 <w:r>
                                   <w:rPr>
@@ -342,7 +353,11 @@
           </mc:Choice>
           <mc:Fallback>
             <w:pict>
-              <v:shape w14:anchorId="72ED611B" id="_x0000_s1027" type="#_x0000_t202" style="position:absolute;left:0;text-align:left;margin-left:-54.4pt;margin-top:15.5pt;width:559.25pt;height:47.05pt;z-index:251660288;visibility:visible;mso-wrap-style:square;mso-width-percent:0;mso-height-percent:0;mso-wrap-distance-left:9pt;mso-wrap-distance-top:0;mso-wrap-distance-right:9pt;mso-wrap-distance-bottom:0;mso-position-horizontal:absolute;mso-position-horizontal-relative:text;mso-position-vertical:absolute;mso-position-vertical-relative:text;mso-width-percent:0;mso-height-percent:0;mso-width-relative:page;mso-height-relative:page;v-text-anchor:top" o:gfxdata="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" stroked="f">
+              <v:shapetype w14:anchorId="72ED611B" id="_x0000_t202" coordsize="21600,21600" o:spt="202" path="m,l,21600r21600,l21600,xe">
+                <v:stroke joinstyle="miter"/>
+                <v:path gradientshapeok="t" o:connecttype="rect"/>
+              </v:shapetype>
+              <v:shape id="_x0000_s1027" type="#_x0000_t202" style="position:absolute;left:0;text-align:left;margin-left:-54.4pt;margin-top:15.5pt;width:559.25pt;height:47.05pt;z-index:251660288;visibility:visible;mso-wrap-style:square;mso-width-percent:0;mso-height-percent:0;mso-wrap-distance-left:9pt;mso-wrap-distance-top:0;mso-wrap-distance-right:9pt;mso-wrap-distance-bottom:0;mso-position-horizontal:absolute;mso-position-horizontal-relative:text;mso-position-vertical:absolute;mso-position-vertical-relative:text;mso-width-percent:0;mso-height-percent:0;mso-width-relative:page;mso-height-relative:page;v-text-anchor:top" o:gfxdata="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" stroked="f">
                 <v:textbox>
                   <w:txbxContent>
                     <w:sdt>
@@ -394,7 +409,18 @@
                               <w:szCs w:val="32"/>
                               <w:lang w:val="pt-PT"/>
                             </w:rPr>
-                            <w:t>1.7.2</w:t>
+                            <w:t>1.</w:t>
+                          </w:r>
+                          <w:r>
+                            <w:rPr>
+                              <w:rFonts w:ascii="Segoe UI" w:hAnsi="Segoe UI" w:cs="Segoe UI"/>
+                              <w:b w:val="0"/>
+                              <w:color w:val="171717" w:themeColor="background2" w:themeShade="1A"/>
+                              <w:sz w:val="32"/>
+                              <w:szCs w:val="32"/>
+                              <w:lang w:val="pt-PT"/>
+                            </w:rPr>
+                            <w:t>6</w:t>
                           </w:r>
                           <w:r>
                             <w:rPr>
@@ -947,16 +973,14 @@
               <w:rPr>
                 <w:color w:val="0033CC"/>
               </w:rPr>
-              <w:t>[1.7.</w:t>
+              <w:t>[1.</w:t>
             </w:r>
             <w:r>
               <w:rPr>
                 <w:color w:val="0033CC"/>
               </w:rPr>
-              <w:t>2</w:t>
+              <w:t>1</w:t>
             </w:r>
-            <w:bookmarkStart w:id="0" w:name="_GoBack"/>
-            <w:bookmarkEnd w:id="0"/>
             <w:r>
               <w:rPr>
                 <w:color w:val="0033CC"/>
@@ -992,6 +1016,165 @@
                 <w:color w:val="0033CC"/>
               </w:rPr>
             </w:pPr>
+            <w:r>
+              <w:rPr>
+                <w:color w:val="0033CC"/>
+              </w:rPr>
+              <w:t>Bruno Tavares da Cunha</w:t>
+            </w:r>
+          </w:p>
+          <w:p/>
+        </w:tc>
+      </w:tr>
+      <w:tr>
+        <w:trPr>
+          <w:trHeight w:val="284"/>
+        </w:trPr>
+        <w:tc>
+          <w:tcPr>
+            <w:tcW w:w="1550" w:type="dxa"/>
+          </w:tcPr>
+          <w:p>
+            <w:pPr>
+              <w:pStyle w:val="Instruo"/>
+              <w:rPr>
+                <w:color w:val="0033CC"/>
+              </w:rPr>
+            </w:pPr>
+            <w:r>
+              <w:rPr>
+                <w:color w:val="0033CC"/>
+              </w:rPr>
+              <w:t>[18/10/2024]</w:t>
+            </w:r>
+          </w:p>
+        </w:tc>
+        <w:tc>
+          <w:tcPr>
+            <w:tcW w:w="1080" w:type="dxa"/>
+          </w:tcPr>
+          <w:p>
+            <w:pPr>
+              <w:pStyle w:val="Instruo"/>
+              <w:rPr>
+                <w:color w:val="0033CC"/>
+              </w:rPr>
+            </w:pPr>
+            <w:r>
+              <w:rPr>
+                <w:color w:val="0033CC"/>
+              </w:rPr>
+              <w:t>[1.3]</w:t>
+            </w:r>
+          </w:p>
+        </w:tc>
+        <w:tc>
+          <w:tcPr>
+            <w:tcW w:w="4680" w:type="dxa"/>
+          </w:tcPr>
+          <w:p>
+            <w:pPr>
+              <w:pStyle w:val="Instruo"/>
+            </w:pPr>
+            <w:r>
+              <w:t>Atualização no escopo do projeto</w:t>
+            </w:r>
+          </w:p>
+        </w:tc>
+        <w:tc>
+          <w:tcPr>
+            <w:tcW w:w="2410" w:type="dxa"/>
+          </w:tcPr>
+          <w:p>
+            <w:pPr>
+              <w:pStyle w:val="Instruo"/>
+              <w:rPr>
+                <w:color w:val="0033CC"/>
+              </w:rPr>
+            </w:pPr>
+            <w:r>
+              <w:rPr>
+                <w:color w:val="0033CC"/>
+              </w:rPr>
+              <w:t>Bruno Tavares da Cunha</w:t>
+            </w:r>
+          </w:p>
+        </w:tc>
+      </w:tr>
+      <w:tr>
+        <w:trPr>
+          <w:trHeight w:val="284"/>
+        </w:trPr>
+        <w:tc>
+          <w:tcPr>
+            <w:tcW w:w="1550" w:type="dxa"/>
+          </w:tcPr>
+          <w:p>
+            <w:pPr>
+              <w:pStyle w:val="Instruo"/>
+              <w:rPr>
+                <w:color w:val="0033CC"/>
+              </w:rPr>
+            </w:pPr>
+            <w:r>
+              <w:rPr>
+                <w:color w:val="0033CC"/>
+              </w:rPr>
+              <w:t>[18/11/2024]</w:t>
+            </w:r>
+          </w:p>
+        </w:tc>
+        <w:tc>
+          <w:tcPr>
+            <w:tcW w:w="1080" w:type="dxa"/>
+          </w:tcPr>
+          <w:p>
+            <w:pPr>
+              <w:pStyle w:val="Instruo"/>
+              <w:rPr>
+                <w:color w:val="0033CC"/>
+              </w:rPr>
+            </w:pPr>
+            <w:r>
+              <w:rPr>
+                <w:color w:val="0033CC"/>
+              </w:rPr>
+              <w:t>[1.6]</w:t>
+            </w:r>
+          </w:p>
+        </w:tc>
+        <w:tc>
+          <w:tcPr>
+            <w:tcW w:w="4680" w:type="dxa"/>
+          </w:tcPr>
+          <w:p>
+            <w:pPr>
+              <w:pStyle w:val="Instruo"/>
+            </w:pPr>
+            <w:r>
+              <w:t>Alteração na data de entrega</w:t>
+            </w:r>
+          </w:p>
+        </w:tc>
+        <w:tc>
+          <w:tcPr>
+            <w:tcW w:w="2410" w:type="dxa"/>
+          </w:tcPr>
+          <w:p>
+            <w:pPr>
+              <w:pStyle w:val="Instruo"/>
+              <w:rPr>
+                <w:color w:val="0033CC"/>
+              </w:rPr>
+            </w:pPr>
+            <w:r>
+              <w:rPr>
+                <w:color w:val="0033CC"/>
+              </w:rPr>
+              <w:t>Bruno Tavares da Cunha</w:t>
+            </w:r>
+            <w:bookmarkStart w:id="0" w:name="_GoBack"/>
+            <w:bookmarkEnd w:id="0"/>
           </w:p>
         </w:tc>
       </w:tr>
@@ -2723,7 +2906,13 @@
         </w:numPr>
       </w:pPr>
       <w:r>
-        <w:t>Deve ser entregue até novembro de 2024;</w:t>
+        <w:t xml:space="preserve">Deve ser entregue até </w:t>
+      </w:r>
+      <w:r>
+        <w:t>dezembro</w:t>
+      </w:r>
+      <w:r>
+        <w:t xml:space="preserve"> de 2024;</w:t>
       </w:r>
     </w:p>
     <w:p>
@@ -3093,27 +3282,14 @@
           <w:r>
             <w:t xml:space="preserve"> de </w:t>
           </w:r>
-          <w:r>
-            <w:fldChar w:fldCharType="begin"/>
-          </w:r>
-          <w:r>
-            <w:instrText xml:space="preserve"> NUMPAGES </w:instrText>
-          </w:r>
-          <w:r>
-            <w:fldChar w:fldCharType="separate"/>
-          </w:r>
-          <w:r>
-            <w:rPr>
-              <w:noProof/>
-            </w:rPr>
-            <w:t>3</w:t>
-          </w:r>
-          <w:r>
-            <w:rPr>
-              <w:noProof/>
-            </w:rPr>
-            <w:fldChar w:fldCharType="end"/>
-          </w:r>
+          <w:fldSimple w:instr=" NUMPAGES ">
+            <w:r>
+              <w:rPr>
+                <w:noProof/>
+              </w:rPr>
+              <w:t>3</w:t>
+            </w:r>
+          </w:fldSimple>
         </w:p>
       </w:tc>
     </w:tr>
@@ -3260,14 +3436,27 @@
           <w:r>
             <w:t xml:space="preserve"> de </w:t>
           </w:r>
-          <w:fldSimple w:instr=" NUMPAGES ">
-            <w:r>
-              <w:rPr>
-                <w:noProof/>
-              </w:rPr>
-              <w:t>3</w:t>
-            </w:r>
-          </w:fldSimple>
+          <w:r>
+            <w:fldChar w:fldCharType="begin"/>
+          </w:r>
+          <w:r>
+            <w:instrText xml:space="preserve"> NUMPAGES </w:instrText>
+          </w:r>
+          <w:r>
+            <w:fldChar w:fldCharType="separate"/>
+          </w:r>
+          <w:r>
+            <w:rPr>
+              <w:noProof/>
+            </w:rPr>
+            <w:t>3</w:t>
+          </w:r>
+          <w:r>
+            <w:rPr>
+              <w:noProof/>
+            </w:rPr>
+            <w:fldChar w:fldCharType="end"/>
+          </w:r>
         </w:p>
       </w:tc>
     </w:tr>
@@ -3414,14 +3603,27 @@
           <w:r>
             <w:t xml:space="preserve"> de </w:t>
           </w:r>
-          <w:fldSimple w:instr=" NUMPAGES ">
-            <w:r>
-              <w:rPr>
-                <w:noProof/>
-              </w:rPr>
-              <w:t>3</w:t>
-            </w:r>
-          </w:fldSimple>
+          <w:r>
+            <w:fldChar w:fldCharType="begin"/>
+          </w:r>
+          <w:r>
+            <w:instrText xml:space="preserve"> NUMPAGES </w:instrText>
+          </w:r>
+          <w:r>
+            <w:fldChar w:fldCharType="separate"/>
+          </w:r>
+          <w:r>
+            <w:rPr>
+              <w:noProof/>
+            </w:rPr>
+            <w:t>3</w:t>
+          </w:r>
+          <w:r>
+            <w:rPr>
+              <w:noProof/>
+            </w:rPr>
+            <w:fldChar w:fldCharType="end"/>
+          </w:r>
         </w:p>
       </w:tc>
     </w:tr>
@@ -3532,7 +3734,7 @@
                 <w:rPr>
                   <w:lang w:val="pt-PT"/>
                 </w:rPr>
-                <w:t>Versão &lt;1.7.2&gt;</w:t>
+                <w:t>Versão &lt;1.6&gt;</w:t>
               </w:r>
             </w:p>
           </w:tc>
@@ -3582,27 +3784,14 @@
           <w:r>
             <w:t xml:space="preserve"> de </w:t>
           </w:r>
-          <w:r>
-            <w:fldChar w:fldCharType="begin"/>
-          </w:r>
-          <w:r>
-            <w:instrText xml:space="preserve"> NUMPAGES </w:instrText>
-          </w:r>
-          <w:r>
-            <w:fldChar w:fldCharType="separate"/>
-          </w:r>
-          <w:r>
-            <w:rPr>
-              <w:noProof/>
-            </w:rPr>
-            <w:t>6</w:t>
-          </w:r>
-          <w:r>
-            <w:rPr>
-              <w:noProof/>
-            </w:rPr>
-            <w:fldChar w:fldCharType="end"/>
-          </w:r>
+          <w:fldSimple w:instr=" NUMPAGES ">
+            <w:r>
+              <w:rPr>
+                <w:noProof/>
+              </w:rPr>
+              <w:t>6</w:t>
+            </w:r>
+          </w:fldSimple>
         </w:p>
       </w:tc>
     </w:tr>
@@ -3619,11 +3808,21 @@
     <w:r>
       <w:t xml:space="preserve">: </w:t>
     </w:r>
-    <w:fldSimple w:instr=" DOCPROPERTY  &quot;Versão Modelo&quot;  \* MERGEFORMAT ">
-      <w:r>
-        <w:t>1</w:t>
-      </w:r>
-    </w:fldSimple>
+    <w:r>
+      <w:fldChar w:fldCharType="begin"/>
+    </w:r>
+    <w:r>
+      <w:instrText xml:space="preserve"> DOCPROPERTY  "Versão Modelo"  \* MERGEFORMAT </w:instrText>
+    </w:r>
+    <w:r>
+      <w:fldChar w:fldCharType="separate"/>
+    </w:r>
+    <w:r>
+      <w:t>1</w:t>
+    </w:r>
+    <w:r>
+      <w:fldChar w:fldCharType="end"/>
+    </w:r>
   </w:p>
 </w:ftr>
 </file>
@@ -3746,7 +3945,7 @@
             <w:rPr>
               <w:b/>
             </w:rPr>
-            <w:object w:dxaOrig="1233" w:dyaOrig="691" w14:anchorId="72C61730">
+            <w:object w:dxaOrig="1230" w:dyaOrig="690" w14:anchorId="72C61730">
               <v:shapetype id="_x0000_t75" coordsize="21600,21600" o:spt="75" o:preferrelative="t" path="m@4@5l@4@11@9@11@9@5xe" filled="f" stroked="f">
                 <v:stroke joinstyle="miter"/>
                 <v:formulas>
@@ -3769,7 +3968,7 @@
               <v:shape id="_x0000_i1025" type="#_x0000_t75" style="width:61.5pt;height:34.5pt">
                 <v:imagedata r:id="rId1" o:title=""/>
               </v:shape>
-              <o:OLEObject Type="Embed" ProgID="Word.Picture.8" ShapeID="_x0000_i1025" DrawAspect="Content" ObjectID="_1788699487" r:id="rId2"/>
+              <o:OLEObject Type="Embed" ProgID="Word.Picture.8" ShapeID="_x0000_i1025" DrawAspect="Content" ObjectID="_1794131239" r:id="rId2"/>
             </w:object>
           </w:r>
         </w:p>
@@ -3883,7 +4082,7 @@
             <w:rPr>
               <w:b/>
             </w:rPr>
-            <w:object w:dxaOrig="1233" w:dyaOrig="691" w14:anchorId="347485AC">
+            <w:object w:dxaOrig="1230" w:dyaOrig="690" w14:anchorId="347485AC">
               <v:shapetype id="_x0000_t75" coordsize="21600,21600" o:spt="75" o:preferrelative="t" path="m@4@5l@4@11@9@11@9@5xe" filled="f" stroked="f">
                 <v:stroke joinstyle="miter"/>
                 <v:formulas>
@@ -3906,7 +4105,7 @@
               <v:shape id="_x0000_i1026" type="#_x0000_t75" style="width:61.5pt;height:34.5pt">
                 <v:imagedata r:id="rId1" o:title=""/>
               </v:shape>
-              <o:OLEObject Type="Embed" ProgID="Word.Picture.8" ShapeID="_x0000_i1026" DrawAspect="Content" ObjectID="_1788699488" r:id="rId2"/>
+              <o:OLEObject Type="Embed" ProgID="Word.Picture.8" ShapeID="_x0000_i1026" DrawAspect="Content" ObjectID="_1794131240" r:id="rId2"/>
             </w:object>
           </w:r>
         </w:p>
@@ -4020,7 +4219,7 @@
             <w:rPr>
               <w:b/>
             </w:rPr>
-            <w:object w:dxaOrig="1233" w:dyaOrig="691" w14:anchorId="7538ED6D">
+            <w:object w:dxaOrig="1230" w:dyaOrig="690" w14:anchorId="7538ED6D">
               <v:shapetype id="_x0000_t75" coordsize="21600,21600" o:spt="75" o:preferrelative="t" path="m@4@5l@4@11@9@11@9@5xe" filled="f" stroked="f">
                 <v:stroke joinstyle="miter"/>
                 <v:formulas>
@@ -4043,7 +4242,7 @@
               <v:shape id="_x0000_i1027" type="#_x0000_t75" style="width:61.5pt;height:34.5pt">
                 <v:imagedata r:id="rId1" o:title=""/>
               </v:shape>
-              <o:OLEObject Type="Embed" ProgID="Word.Picture.8" ShapeID="_x0000_i1027" DrawAspect="Content" ObjectID="_1788699489" r:id="rId2"/>
+              <o:OLEObject Type="Embed" ProgID="Word.Picture.8" ShapeID="_x0000_i1027" DrawAspect="Content" ObjectID="_1794131241" r:id="rId2"/>
             </w:object>
           </w:r>
         </w:p>
@@ -5111,27 +5310,9 @@
   </w:num>
   <w:num w:numId="11">
     <w:abstractNumId w:val="0"/>
-    <w:lvlOverride w:ilvl="0"/>
-    <w:lvlOverride w:ilvl="1"/>
-    <w:lvlOverride w:ilvl="2"/>
-    <w:lvlOverride w:ilvl="3"/>
-    <w:lvlOverride w:ilvl="4"/>
-    <w:lvlOverride w:ilvl="5"/>
-    <w:lvlOverride w:ilvl="6"/>
-    <w:lvlOverride w:ilvl="7"/>
-    <w:lvlOverride w:ilvl="8"/>
   </w:num>
   <w:num w:numId="12">
     <w:abstractNumId w:val="1"/>
-    <w:lvlOverride w:ilvl="0"/>
-    <w:lvlOverride w:ilvl="1"/>
-    <w:lvlOverride w:ilvl="2"/>
-    <w:lvlOverride w:ilvl="3"/>
-    <w:lvlOverride w:ilvl="4"/>
-    <w:lvlOverride w:ilvl="5"/>
-    <w:lvlOverride w:ilvl="6"/>
-    <w:lvlOverride w:ilvl="7"/>
-    <w:lvlOverride w:ilvl="8"/>
   </w:num>
   <w:numIdMacAtCleanup w:val="6"/>
 </w:numbering>
@@ -6244,6 +6425,7 @@
     <w:rsidRoot w:val="00015133"/>
     <w:rsid w:val="00015133"/>
     <w:rsid w:val="0019376D"/>
+    <w:rsid w:val="00A507C3"/>
   </w:rsids>
   <m:mathPr>
     <m:mathFont m:val="Cambria Math"/>
@@ -6988,7 +7170,7 @@
 </file>
 
 <file path=customXml/itemProps1.xml><?xml version="1.0" encoding="utf-8"?>
-<ds:datastoreItem xmlns:ds="http://schemas.openxmlformats.org/officeDocument/2006/customXml" ds:itemID="{94808C11-F85C-4711-8D7D-110ABEE883CC}">
+<ds:datastoreItem xmlns:ds="http://schemas.openxmlformats.org/officeDocument/2006/customXml" ds:itemID="{6B4F6320-4208-4A14-9F8C-2501E319D079}">
   <ds:schemaRefs>
     <ds:schemaRef ds:uri="http://schemas.openxmlformats.org/officeDocument/2006/bibliography"/>
   </ds:schemaRefs>

</xml_diff>